<commit_message>
Firebase Auth Dependency Added
</commit_message>
<xml_diff>
--- a/Documentation.docx
+++ b/Documentation.docx
@@ -1546,8 +1546,312 @@
         <w:t>És kész is vagyunk! El is kezdhetjük alkalmazásunk fejlesztését.</w:t>
       </w:r>
     </w:p>
+    <w:p>
+      <w:pPr>
+        <w:pStyle w:val="ListParagraph"/>
+        <w:rPr>
+          <w:lang w:val="hu-HU"/>
+        </w:rPr>
+      </w:pPr>
+    </w:p>
+    <w:p>
+      <w:pPr>
+        <w:pStyle w:val="ListParagraph"/>
+        <w:rPr>
+          <w:lang w:val="hu-HU"/>
+        </w:rPr>
+      </w:pPr>
+    </w:p>
+    <w:p>
+      <w:pPr>
+        <w:jc w:val="center"/>
+        <w:rPr>
+          <w:sz w:val="32"/>
+          <w:szCs w:val="32"/>
+          <w:lang w:val="hu-HU"/>
+        </w:rPr>
+      </w:pPr>
+      <w:r>
+        <w:rPr>
+          <w:sz w:val="32"/>
+          <w:szCs w:val="32"/>
+          <w:lang w:val="hu-HU"/>
+        </w:rPr>
+        <w:t>Autentikáció</w:t>
+      </w:r>
+    </w:p>
+    <w:p>
+      <w:pPr>
+        <w:jc w:val="center"/>
+        <w:rPr>
+          <w:sz w:val="32"/>
+          <w:szCs w:val="32"/>
+          <w:lang w:val="hu-HU"/>
+        </w:rPr>
+      </w:pPr>
+    </w:p>
+    <w:p>
+      <w:pPr>
+        <w:rPr>
+          <w:lang w:val="hu-HU"/>
+        </w:rPr>
+      </w:pPr>
+      <w:r>
+        <w:rPr>
+          <w:lang w:val="hu-HU"/>
+        </w:rPr>
+        <w:t>Autentikációt a következő módon tudunk hozzáadni a projektünkhöz.</w:t>
+      </w:r>
+    </w:p>
+    <w:p>
+      <w:pPr>
+        <w:pStyle w:val="ListParagraph"/>
+        <w:numPr>
+          <w:ilvl w:val="0"/>
+          <w:numId w:val="6"/>
+        </w:numPr>
+        <w:rPr>
+          <w:lang w:val="hu-HU"/>
+        </w:rPr>
+      </w:pPr>
+      <w:r>
+        <w:rPr>
+          <w:lang w:val="hu-HU"/>
+        </w:rPr>
+        <w:t>Az Android Studio-n belül a fejlécen kattintsunk a „Tools” menüpontra, majd válasszuk ki a Firebase opciót</w:t>
+      </w:r>
+    </w:p>
+    <w:p>
+      <w:pPr>
+        <w:pStyle w:val="ListParagraph"/>
+        <w:rPr>
+          <w:lang w:val="hu-HU"/>
+        </w:rPr>
+      </w:pPr>
+      <w:r>
+        <w:rPr>
+          <w:noProof/>
+        </w:rPr>
+        <w:lastRenderedPageBreak/>
+        <w:drawing>
+          <wp:inline distT="0" distB="0" distL="0" distR="0" wp14:anchorId="1DD2FD1F" wp14:editId="2717DA65">
+            <wp:extent cx="5716905" cy="3896360"/>
+            <wp:effectExtent l="0" t="0" r="0" b="8890"/>
+            <wp:docPr id="2102724057" name="Picture 1" descr="A screenshot of a computer&#10;&#10;Description automatically generated"/>
+            <wp:cNvGraphicFramePr>
+              <a:graphicFrameLocks xmlns:a="http://schemas.openxmlformats.org/drawingml/2006/main" noChangeAspect="1"/>
+            </wp:cNvGraphicFramePr>
+            <a:graphic xmlns:a="http://schemas.openxmlformats.org/drawingml/2006/main">
+              <a:graphicData uri="http://schemas.openxmlformats.org/drawingml/2006/picture">
+                <pic:pic xmlns:pic="http://schemas.openxmlformats.org/drawingml/2006/picture">
+                  <pic:nvPicPr>
+                    <pic:cNvPr id="2102724057" name="Picture 1" descr="A screenshot of a computer&#10;&#10;Description automatically generated"/>
+                    <pic:cNvPicPr>
+                      <a:picLocks noChangeAspect="1" noChangeArrowheads="1"/>
+                    </pic:cNvPicPr>
+                  </pic:nvPicPr>
+                  <pic:blipFill>
+                    <a:blip r:embed="rId22">
+                      <a:extLst>
+                        <a:ext uri="{28A0092B-C50C-407E-A947-70E740481C1C}">
+                          <a14:useLocalDpi xmlns:a14="http://schemas.microsoft.com/office/drawing/2010/main" val="0"/>
+                        </a:ext>
+                      </a:extLst>
+                    </a:blip>
+                    <a:srcRect/>
+                    <a:stretch>
+                      <a:fillRect/>
+                    </a:stretch>
+                  </pic:blipFill>
+                  <pic:spPr bwMode="auto">
+                    <a:xfrm>
+                      <a:off x="0" y="0"/>
+                      <a:ext cx="5716905" cy="3896360"/>
+                    </a:xfrm>
+                    <a:prstGeom prst="rect">
+                      <a:avLst/>
+                    </a:prstGeom>
+                    <a:noFill/>
+                    <a:ln>
+                      <a:noFill/>
+                    </a:ln>
+                  </pic:spPr>
+                </pic:pic>
+              </a:graphicData>
+            </a:graphic>
+          </wp:inline>
+        </w:drawing>
+      </w:r>
+    </w:p>
+    <w:p>
+      <w:pPr>
+        <w:pStyle w:val="ListParagraph"/>
+        <w:rPr>
+          <w:lang w:val="hu-HU"/>
+        </w:rPr>
+      </w:pPr>
+    </w:p>
+    <w:p>
+      <w:pPr>
+        <w:pStyle w:val="ListParagraph"/>
+        <w:numPr>
+          <w:ilvl w:val="0"/>
+          <w:numId w:val="6"/>
+        </w:numPr>
+        <w:rPr>
+          <w:lang w:val="hu-HU"/>
+        </w:rPr>
+      </w:pPr>
+      <w:r>
+        <w:rPr>
+          <w:lang w:val="hu-HU"/>
+        </w:rPr>
+        <w:t>A jobb oldalt megnyílt ablakban válasszuk az „Authentication” és azon belül az „Authenticate using a custom authentication system” menüpontot.</w:t>
+      </w:r>
+    </w:p>
+    <w:p>
+      <w:pPr>
+        <w:pStyle w:val="ListParagraph"/>
+        <w:rPr>
+          <w:lang w:val="hu-HU"/>
+        </w:rPr>
+      </w:pPr>
+      <w:r>
+        <w:rPr>
+          <w:noProof/>
+        </w:rPr>
+        <w:drawing>
+          <wp:inline distT="0" distB="0" distL="0" distR="0" wp14:anchorId="4F2A11EF" wp14:editId="2B3C8E1F">
+            <wp:extent cx="5731510" cy="4382135"/>
+            <wp:effectExtent l="0" t="0" r="2540" b="0"/>
+            <wp:docPr id="1125526093" name="Picture 3" descr="A screenshot of a computer&#10;&#10;Description automatically generated"/>
+            <wp:cNvGraphicFramePr>
+              <a:graphicFrameLocks xmlns:a="http://schemas.openxmlformats.org/drawingml/2006/main" noChangeAspect="1"/>
+            </wp:cNvGraphicFramePr>
+            <a:graphic xmlns:a="http://schemas.openxmlformats.org/drawingml/2006/main">
+              <a:graphicData uri="http://schemas.openxmlformats.org/drawingml/2006/picture">
+                <pic:pic xmlns:pic="http://schemas.openxmlformats.org/drawingml/2006/picture">
+                  <pic:nvPicPr>
+                    <pic:cNvPr id="1125526093" name="Picture 3" descr="A screenshot of a computer&#10;&#10;Description automatically generated"/>
+                    <pic:cNvPicPr>
+                      <a:picLocks noChangeAspect="1" noChangeArrowheads="1"/>
+                    </pic:cNvPicPr>
+                  </pic:nvPicPr>
+                  <pic:blipFill>
+                    <a:blip r:embed="rId23">
+                      <a:extLst>
+                        <a:ext uri="{28A0092B-C50C-407E-A947-70E740481C1C}">
+                          <a14:useLocalDpi xmlns:a14="http://schemas.microsoft.com/office/drawing/2010/main" val="0"/>
+                        </a:ext>
+                      </a:extLst>
+                    </a:blip>
+                    <a:srcRect/>
+                    <a:stretch>
+                      <a:fillRect/>
+                    </a:stretch>
+                  </pic:blipFill>
+                  <pic:spPr bwMode="auto">
+                    <a:xfrm>
+                      <a:off x="0" y="0"/>
+                      <a:ext cx="5731510" cy="4382135"/>
+                    </a:xfrm>
+                    <a:prstGeom prst="rect">
+                      <a:avLst/>
+                    </a:prstGeom>
+                    <a:noFill/>
+                    <a:ln>
+                      <a:noFill/>
+                    </a:ln>
+                  </pic:spPr>
+                </pic:pic>
+              </a:graphicData>
+            </a:graphic>
+          </wp:inline>
+        </w:drawing>
+      </w:r>
+    </w:p>
+    <w:p>
+      <w:pPr>
+        <w:pStyle w:val="ListParagraph"/>
+        <w:numPr>
+          <w:ilvl w:val="0"/>
+          <w:numId w:val="6"/>
+        </w:numPr>
+        <w:rPr>
+          <w:lang w:val="hu-HU"/>
+        </w:rPr>
+      </w:pPr>
+      <w:r>
+        <w:rPr>
+          <w:lang w:val="hu-HU"/>
+        </w:rPr>
+        <w:lastRenderedPageBreak/>
+        <w:t>A következő képernyőn válasszuk az „Add Firebase Authetication SDK to your app” menüpontot. A felugró ablakban fogadjuk el a változásokat.</w:t>
+      </w:r>
+    </w:p>
+    <w:p>
+      <w:pPr>
+        <w:pStyle w:val="ListParagraph"/>
+        <w:rPr>
+          <w:lang w:val="hu-HU"/>
+        </w:rPr>
+      </w:pPr>
+      <w:r>
+        <w:rPr>
+          <w:noProof/>
+        </w:rPr>
+        <w:drawing>
+          <wp:inline distT="0" distB="0" distL="0" distR="0" wp14:anchorId="595BB203" wp14:editId="067136CC">
+            <wp:extent cx="5731510" cy="4067810"/>
+            <wp:effectExtent l="0" t="0" r="2540" b="8890"/>
+            <wp:docPr id="1324143417" name="Picture 4"/>
+            <wp:cNvGraphicFramePr>
+              <a:graphicFrameLocks xmlns:a="http://schemas.openxmlformats.org/drawingml/2006/main" noChangeAspect="1"/>
+            </wp:cNvGraphicFramePr>
+            <a:graphic xmlns:a="http://schemas.openxmlformats.org/drawingml/2006/main">
+              <a:graphicData uri="http://schemas.openxmlformats.org/drawingml/2006/picture">
+                <pic:pic xmlns:pic="http://schemas.openxmlformats.org/drawingml/2006/picture">
+                  <pic:nvPicPr>
+                    <pic:cNvPr id="0" name="Picture 10"/>
+                    <pic:cNvPicPr>
+                      <a:picLocks noChangeAspect="1" noChangeArrowheads="1"/>
+                    </pic:cNvPicPr>
+                  </pic:nvPicPr>
+                  <pic:blipFill>
+                    <a:blip r:embed="rId24">
+                      <a:extLst>
+                        <a:ext uri="{28A0092B-C50C-407E-A947-70E740481C1C}">
+                          <a14:useLocalDpi xmlns:a14="http://schemas.microsoft.com/office/drawing/2010/main" val="0"/>
+                        </a:ext>
+                      </a:extLst>
+                    </a:blip>
+                    <a:srcRect/>
+                    <a:stretch>
+                      <a:fillRect/>
+                    </a:stretch>
+                  </pic:blipFill>
+                  <pic:spPr bwMode="auto">
+                    <a:xfrm>
+                      <a:off x="0" y="0"/>
+                      <a:ext cx="5731510" cy="4067810"/>
+                    </a:xfrm>
+                    <a:prstGeom prst="rect">
+                      <a:avLst/>
+                    </a:prstGeom>
+                    <a:noFill/>
+                    <a:ln>
+                      <a:noFill/>
+                    </a:ln>
+                  </pic:spPr>
+                </pic:pic>
+              </a:graphicData>
+            </a:graphic>
+          </wp:inline>
+        </w:drawing>
+      </w:r>
+    </w:p>
     <w:sectPr>
-      <w:headerReference w:type="default" r:id="rId22"/>
+      <w:headerReference w:type="default" r:id="rId25"/>
       <w:pgSz w:w="11906" w:h="16838"/>
       <w:pgMar w:top="1440" w:right="1440" w:bottom="1440" w:left="1440" w:header="708" w:footer="708" w:gutter="0"/>
       <w:cols w:space="708"/>
@@ -1895,6 +2199,95 @@
     </w:lvl>
   </w:abstractNum>
   <w:abstractNum w:abstractNumId="3" w15:restartNumberingAfterBreak="0">
+    <w:nsid w:val="690F4010"/>
+    <w:multiLevelType w:val="hybridMultilevel"/>
+    <w:tmpl w:val="E88E22A4"/>
+    <w:lvl w:ilvl="0" w:tplc="0809000F">
+      <w:start w:val="1"/>
+      <w:numFmt w:val="decimal"/>
+      <w:lvlText w:val="%1."/>
+      <w:lvlJc w:val="left"/>
+      <w:pPr>
+        <w:ind w:left="720" w:hanging="360"/>
+      </w:pPr>
+      <w:rPr>
+        <w:rFonts w:hint="default"/>
+      </w:rPr>
+    </w:lvl>
+    <w:lvl w:ilvl="1" w:tplc="08090019" w:tentative="1">
+      <w:start w:val="1"/>
+      <w:numFmt w:val="lowerLetter"/>
+      <w:lvlText w:val="%2."/>
+      <w:lvlJc w:val="left"/>
+      <w:pPr>
+        <w:ind w:left="1440" w:hanging="360"/>
+      </w:pPr>
+    </w:lvl>
+    <w:lvl w:ilvl="2" w:tplc="0809001B" w:tentative="1">
+      <w:start w:val="1"/>
+      <w:numFmt w:val="lowerRoman"/>
+      <w:lvlText w:val="%3."/>
+      <w:lvlJc w:val="right"/>
+      <w:pPr>
+        <w:ind w:left="2160" w:hanging="180"/>
+      </w:pPr>
+    </w:lvl>
+    <w:lvl w:ilvl="3" w:tplc="0809000F" w:tentative="1">
+      <w:start w:val="1"/>
+      <w:numFmt w:val="decimal"/>
+      <w:lvlText w:val="%4."/>
+      <w:lvlJc w:val="left"/>
+      <w:pPr>
+        <w:ind w:left="2880" w:hanging="360"/>
+      </w:pPr>
+    </w:lvl>
+    <w:lvl w:ilvl="4" w:tplc="08090019" w:tentative="1">
+      <w:start w:val="1"/>
+      <w:numFmt w:val="lowerLetter"/>
+      <w:lvlText w:val="%5."/>
+      <w:lvlJc w:val="left"/>
+      <w:pPr>
+        <w:ind w:left="3600" w:hanging="360"/>
+      </w:pPr>
+    </w:lvl>
+    <w:lvl w:ilvl="5" w:tplc="0809001B" w:tentative="1">
+      <w:start w:val="1"/>
+      <w:numFmt w:val="lowerRoman"/>
+      <w:lvlText w:val="%6."/>
+      <w:lvlJc w:val="right"/>
+      <w:pPr>
+        <w:ind w:left="4320" w:hanging="180"/>
+      </w:pPr>
+    </w:lvl>
+    <w:lvl w:ilvl="6" w:tplc="0809000F" w:tentative="1">
+      <w:start w:val="1"/>
+      <w:numFmt w:val="decimal"/>
+      <w:lvlText w:val="%7."/>
+      <w:lvlJc w:val="left"/>
+      <w:pPr>
+        <w:ind w:left="5040" w:hanging="360"/>
+      </w:pPr>
+    </w:lvl>
+    <w:lvl w:ilvl="7" w:tplc="08090019" w:tentative="1">
+      <w:start w:val="1"/>
+      <w:numFmt w:val="lowerLetter"/>
+      <w:lvlText w:val="%8."/>
+      <w:lvlJc w:val="left"/>
+      <w:pPr>
+        <w:ind w:left="5760" w:hanging="360"/>
+      </w:pPr>
+    </w:lvl>
+    <w:lvl w:ilvl="8" w:tplc="0809001B" w:tentative="1">
+      <w:start w:val="1"/>
+      <w:numFmt w:val="lowerRoman"/>
+      <w:lvlText w:val="%9."/>
+      <w:lvlJc w:val="right"/>
+      <w:pPr>
+        <w:ind w:left="6480" w:hanging="180"/>
+      </w:pPr>
+    </w:lvl>
+  </w:abstractNum>
+  <w:abstractNum w:abstractNumId="4" w15:restartNumberingAfterBreak="0">
     <w:nsid w:val="74C27683"/>
     <w:multiLevelType w:val="hybridMultilevel"/>
     <w:tmpl w:val="301C2086"/>
@@ -1983,7 +2376,7 @@
       </w:pPr>
     </w:lvl>
   </w:abstractNum>
-  <w:abstractNum w:abstractNumId="4" w15:restartNumberingAfterBreak="0">
+  <w:abstractNum w:abstractNumId="5" w15:restartNumberingAfterBreak="0">
     <w:nsid w:val="754E7D5D"/>
     <w:multiLevelType w:val="hybridMultilevel"/>
     <w:tmpl w:val="C5585A14"/>
@@ -2073,7 +2466,7 @@
     </w:lvl>
   </w:abstractNum>
   <w:num w:numId="1" w16cid:durableId="491258006">
-    <w:abstractNumId w:val="3"/>
+    <w:abstractNumId w:val="4"/>
   </w:num>
   <w:num w:numId="2" w16cid:durableId="1831486375">
     <w:abstractNumId w:val="0"/>
@@ -2082,10 +2475,13 @@
     <w:abstractNumId w:val="2"/>
   </w:num>
   <w:num w:numId="4" w16cid:durableId="834494582">
-    <w:abstractNumId w:val="4"/>
+    <w:abstractNumId w:val="5"/>
   </w:num>
   <w:num w:numId="5" w16cid:durableId="1184510841">
     <w:abstractNumId w:val="1"/>
+  </w:num>
+  <w:num w:numId="6" w16cid:durableId="1759935495">
+    <w:abstractNumId w:val="3"/>
   </w:num>
 </w:numbering>
 </file>

</xml_diff>

<commit_message>
Registration Activity + Firebase Auth
</commit_message>
<xml_diff>
--- a/Documentation.docx
+++ b/Documentation.docx
@@ -13,6 +13,7 @@
           <w:lang w:val="hu-HU"/>
         </w:rPr>
       </w:pPr>
+      <w:proofErr w:type="spellStart"/>
       <w:r>
         <w:rPr>
           <w:b/>
@@ -21,34 +22,53 @@
           <w:szCs w:val="36"/>
           <w:lang w:val="hu-HU"/>
         </w:rPr>
-        <w:t>Firebase Alapú Alkalmazásfejlesztés</w:t>
-      </w:r>
-    </w:p>
-    <w:p>
-      <w:pPr>
-        <w:rPr>
-          <w:lang w:val="hu-HU"/>
-        </w:rPr>
-      </w:pPr>
-    </w:p>
-    <w:p>
-      <w:pPr>
-        <w:rPr>
-          <w:lang w:val="hu-HU"/>
-        </w:rPr>
-      </w:pPr>
-    </w:p>
-    <w:p>
-      <w:pPr>
-        <w:rPr>
-          <w:lang w:val="hu-HU"/>
-        </w:rPr>
-      </w:pPr>
-      <w:r>
-        <w:rPr>
-          <w:lang w:val="hu-HU"/>
-        </w:rPr>
-        <w:t>Firebase Projekt Létrehozása:</w:t>
+        <w:t>Firebase</w:t>
+      </w:r>
+      <w:proofErr w:type="spellEnd"/>
+      <w:r>
+        <w:rPr>
+          <w:b/>
+          <w:bCs/>
+          <w:sz w:val="36"/>
+          <w:szCs w:val="36"/>
+          <w:lang w:val="hu-HU"/>
+        </w:rPr>
+        <w:t xml:space="preserve"> Alapú Alkalmazásfejlesztés</w:t>
+      </w:r>
+    </w:p>
+    <w:p>
+      <w:pPr>
+        <w:rPr>
+          <w:lang w:val="hu-HU"/>
+        </w:rPr>
+      </w:pPr>
+    </w:p>
+    <w:p>
+      <w:pPr>
+        <w:rPr>
+          <w:lang w:val="hu-HU"/>
+        </w:rPr>
+      </w:pPr>
+    </w:p>
+    <w:p>
+      <w:pPr>
+        <w:rPr>
+          <w:lang w:val="hu-HU"/>
+        </w:rPr>
+      </w:pPr>
+      <w:proofErr w:type="spellStart"/>
+      <w:r>
+        <w:rPr>
+          <w:lang w:val="hu-HU"/>
+        </w:rPr>
+        <w:t>Firebase</w:t>
+      </w:r>
+      <w:proofErr w:type="spellEnd"/>
+      <w:r>
+        <w:rPr>
+          <w:lang w:val="hu-HU"/>
+        </w:rPr>
+        <w:t xml:space="preserve"> Projekt Létrehozása:</w:t>
       </w:r>
     </w:p>
     <w:p>
@@ -73,7 +93,35 @@
         <w:rPr>
           <w:lang w:val="hu-HU"/>
         </w:rPr>
-        <w:t>A Google fiókba való bejelentkezés után kattintsunk a „Get started” gombra</w:t>
+        <w:t>A Google fiókba való bejelentkezés után kattintsunk a „</w:t>
+      </w:r>
+      <w:proofErr w:type="spellStart"/>
+      <w:r>
+        <w:rPr>
+          <w:lang w:val="hu-HU"/>
+        </w:rPr>
+        <w:t>Get</w:t>
+      </w:r>
+      <w:proofErr w:type="spellEnd"/>
+      <w:r>
+        <w:rPr>
+          <w:lang w:val="hu-HU"/>
+        </w:rPr>
+        <w:t xml:space="preserve"> </w:t>
+      </w:r>
+      <w:proofErr w:type="spellStart"/>
+      <w:r>
+        <w:rPr>
+          <w:lang w:val="hu-HU"/>
+        </w:rPr>
+        <w:t>started</w:t>
+      </w:r>
+      <w:proofErr w:type="spellEnd"/>
+      <w:r>
+        <w:rPr>
+          <w:lang w:val="hu-HU"/>
+        </w:rPr>
+        <w:t>” gombra</w:t>
       </w:r>
     </w:p>
     <w:p>
@@ -160,7 +208,21 @@
         <w:rPr>
           <w:lang w:val="hu-HU"/>
         </w:rPr>
-        <w:t>A következő képernyőn válasszuk a „Create a project” gombot</w:t>
+        <w:t>A következő képernyőn válasszuk a „</w:t>
+      </w:r>
+      <w:proofErr w:type="spellStart"/>
+      <w:r>
+        <w:rPr>
+          <w:lang w:val="hu-HU"/>
+        </w:rPr>
+        <w:t>Create</w:t>
+      </w:r>
+      <w:proofErr w:type="spellEnd"/>
+      <w:r>
+        <w:rPr>
+          <w:lang w:val="hu-HU"/>
+        </w:rPr>
+        <w:t xml:space="preserve"> a project” gombot</w:t>
       </w:r>
     </w:p>
     <w:p>
@@ -335,8 +397,16 @@
         <w:rPr>
           <w:lang w:val="hu-HU"/>
         </w:rPr>
-        <w:t>Ezután a következő képernyőn hagyjuk bekapcsolva a Google Analytics-et</w:t>
-      </w:r>
+        <w:t xml:space="preserve">Ezután a következő képernyőn hagyjuk bekapcsolva a Google </w:t>
+      </w:r>
+      <w:proofErr w:type="spellStart"/>
+      <w:r>
+        <w:rPr>
+          <w:lang w:val="hu-HU"/>
+        </w:rPr>
+        <w:t>Analytics-et</w:t>
+      </w:r>
+      <w:proofErr w:type="spellEnd"/>
     </w:p>
     <w:p>
       <w:pPr>
@@ -428,7 +498,35 @@
         <w:rPr>
           <w:lang w:val="hu-HU"/>
         </w:rPr>
-        <w:t>, majd a „Create project” gombra kattintva hozzuk létre a projektet. Eztuán várjuk meg, míg a projekt elkészül, amely néhány percig is eltarthat.</w:t>
+        <w:t>, majd a „</w:t>
+      </w:r>
+      <w:proofErr w:type="spellStart"/>
+      <w:r>
+        <w:rPr>
+          <w:lang w:val="hu-HU"/>
+        </w:rPr>
+        <w:t>Create</w:t>
+      </w:r>
+      <w:proofErr w:type="spellEnd"/>
+      <w:r>
+        <w:rPr>
+          <w:lang w:val="hu-HU"/>
+        </w:rPr>
+        <w:t xml:space="preserve"> project” gombra kattintva hozzuk létre a projektet. </w:t>
+      </w:r>
+      <w:proofErr w:type="spellStart"/>
+      <w:r>
+        <w:rPr>
+          <w:lang w:val="hu-HU"/>
+        </w:rPr>
+        <w:t>Eztuán</w:t>
+      </w:r>
+      <w:proofErr w:type="spellEnd"/>
+      <w:r>
+        <w:rPr>
+          <w:lang w:val="hu-HU"/>
+        </w:rPr>
+        <w:t xml:space="preserve"> várjuk meg, míg a projekt elkészül, amely néhány percig is eltarthat.</w:t>
       </w:r>
     </w:p>
     <w:p>
@@ -516,7 +614,21 @@
         <w:rPr>
           <w:lang w:val="hu-HU"/>
         </w:rPr>
-        <w:t>A projekt elkészülte után kattintsunk a „Continue” gombra</w:t>
+        <w:t>A projekt elkészülte után kattintsunk a „</w:t>
+      </w:r>
+      <w:proofErr w:type="spellStart"/>
+      <w:r>
+        <w:rPr>
+          <w:lang w:val="hu-HU"/>
+        </w:rPr>
+        <w:t>Continue</w:t>
+      </w:r>
+      <w:proofErr w:type="spellEnd"/>
+      <w:r>
+        <w:rPr>
+          <w:lang w:val="hu-HU"/>
+        </w:rPr>
+        <w:t>” gombra</w:t>
       </w:r>
     </w:p>
     <w:p>
@@ -607,11 +719,19 @@
           <w:lang w:val="hu-HU"/>
         </w:rPr>
       </w:pPr>
-      <w:r>
-        <w:rPr>
-          <w:lang w:val="hu-HU"/>
-        </w:rPr>
-        <w:t>Firebase Projektünk létrehozása után a következő lépés az Android alkalmazásunk létrehozása lesz.</w:t>
+      <w:proofErr w:type="spellStart"/>
+      <w:r>
+        <w:rPr>
+          <w:lang w:val="hu-HU"/>
+        </w:rPr>
+        <w:t>Firebase</w:t>
+      </w:r>
+      <w:proofErr w:type="spellEnd"/>
+      <w:r>
+        <w:rPr>
+          <w:lang w:val="hu-HU"/>
+        </w:rPr>
+        <w:t xml:space="preserve"> Projektünk létrehozása után a következő lépés az Android alkalmazásunk létrehozása lesz.</w:t>
       </w:r>
     </w:p>
     <w:p>
@@ -636,7 +756,21 @@
         <w:rPr>
           <w:lang w:val="hu-HU"/>
         </w:rPr>
-        <w:t>Az Android Studio telepítése és elindítása után kattintsunk a „New Project” gombra</w:t>
+        <w:t xml:space="preserve">Az Android </w:t>
+      </w:r>
+      <w:proofErr w:type="spellStart"/>
+      <w:r>
+        <w:rPr>
+          <w:lang w:val="hu-HU"/>
+        </w:rPr>
+        <w:t>Studio</w:t>
+      </w:r>
+      <w:proofErr w:type="spellEnd"/>
+      <w:r>
+        <w:rPr>
+          <w:lang w:val="hu-HU"/>
+        </w:rPr>
+        <w:t xml:space="preserve"> telepítése és elindítása után kattintsunk a „New Project” gombra</w:t>
       </w:r>
     </w:p>
     <w:p>
@@ -724,7 +858,63 @@
         <w:rPr>
           <w:lang w:val="hu-HU"/>
         </w:rPr>
-        <w:t>A következő képernyőn válaszzuk az „Empty Views Acitvity” lehetőséget</w:t>
+        <w:t xml:space="preserve">A következő képernyőn </w:t>
+      </w:r>
+      <w:proofErr w:type="spellStart"/>
+      <w:r>
+        <w:rPr>
+          <w:lang w:val="hu-HU"/>
+        </w:rPr>
+        <w:t>válaszzuk</w:t>
+      </w:r>
+      <w:proofErr w:type="spellEnd"/>
+      <w:r>
+        <w:rPr>
+          <w:lang w:val="hu-HU"/>
+        </w:rPr>
+        <w:t xml:space="preserve"> az „</w:t>
+      </w:r>
+      <w:proofErr w:type="spellStart"/>
+      <w:r>
+        <w:rPr>
+          <w:lang w:val="hu-HU"/>
+        </w:rPr>
+        <w:t>Empty</w:t>
+      </w:r>
+      <w:proofErr w:type="spellEnd"/>
+      <w:r>
+        <w:rPr>
+          <w:lang w:val="hu-HU"/>
+        </w:rPr>
+        <w:t xml:space="preserve"> </w:t>
+      </w:r>
+      <w:proofErr w:type="spellStart"/>
+      <w:r>
+        <w:rPr>
+          <w:lang w:val="hu-HU"/>
+        </w:rPr>
+        <w:t>Views</w:t>
+      </w:r>
+      <w:proofErr w:type="spellEnd"/>
+      <w:r>
+        <w:rPr>
+          <w:lang w:val="hu-HU"/>
+        </w:rPr>
+        <w:t xml:space="preserve"> </w:t>
+      </w:r>
+      <w:proofErr w:type="spellStart"/>
+      <w:r>
+        <w:rPr>
+          <w:lang w:val="hu-HU"/>
+        </w:rPr>
+        <w:t>Acitvity</w:t>
+      </w:r>
+      <w:proofErr w:type="spellEnd"/>
+      <w:r>
+        <w:rPr>
+          <w:lang w:val="hu-HU"/>
+        </w:rPr>
+        <w:t>” lehetőséget</w:t>
       </w:r>
     </w:p>
     <w:p>
@@ -812,13 +1002,55 @@
         <w:rPr>
           <w:lang w:val="hu-HU"/>
         </w:rPr>
-        <w:t>Ezután válasszunk egy nevet és egy package nevet a projektünknek. A package nevet jegyezzük fel, nehogy elfelejtsük. Ezen kívül válasszunk egy tetszőleges könyvtárat az alkalmazásunknak. Minden más opció maradjon alapértelmezett</w:t>
-      </w:r>
-      <w:r>
-        <w:rPr>
-          <w:lang w:val="hu-HU"/>
-        </w:rPr>
-        <w:t>. A „Finish” gombra kattintva létrejön az alkalmazásunk.</w:t>
+        <w:t xml:space="preserve">Ezután válasszunk egy nevet és egy </w:t>
+      </w:r>
+      <w:proofErr w:type="spellStart"/>
+      <w:r>
+        <w:rPr>
+          <w:lang w:val="hu-HU"/>
+        </w:rPr>
+        <w:t>package</w:t>
+      </w:r>
+      <w:proofErr w:type="spellEnd"/>
+      <w:r>
+        <w:rPr>
+          <w:lang w:val="hu-HU"/>
+        </w:rPr>
+        <w:t xml:space="preserve"> nevet a projektünknek. A </w:t>
+      </w:r>
+      <w:proofErr w:type="spellStart"/>
+      <w:r>
+        <w:rPr>
+          <w:lang w:val="hu-HU"/>
+        </w:rPr>
+        <w:t>package</w:t>
+      </w:r>
+      <w:proofErr w:type="spellEnd"/>
+      <w:r>
+        <w:rPr>
+          <w:lang w:val="hu-HU"/>
+        </w:rPr>
+        <w:t xml:space="preserve"> nevet jegyezzük fel, nehogy elfelejtsük. Ezen kívül válasszunk egy tetszőleges könyvtárat az alkalmazásunknak. Minden más opció maradjon alapértelmezett</w:t>
+      </w:r>
+      <w:r>
+        <w:rPr>
+          <w:lang w:val="hu-HU"/>
+        </w:rPr>
+        <w:t>. A „</w:t>
+      </w:r>
+      <w:proofErr w:type="spellStart"/>
+      <w:r>
+        <w:rPr>
+          <w:lang w:val="hu-HU"/>
+        </w:rPr>
+        <w:t>Finish</w:t>
+      </w:r>
+      <w:proofErr w:type="spellEnd"/>
+      <w:r>
+        <w:rPr>
+          <w:lang w:val="hu-HU"/>
+        </w:rPr>
+        <w:t>” gombra kattintva létrejön az alkalmazásunk.</w:t>
       </w:r>
       <w:r>
         <w:rPr>
@@ -910,25 +1142,41 @@
           <w:lang w:val="hu-HU"/>
         </w:rPr>
       </w:pPr>
-      <w:r>
-        <w:rPr>
-          <w:lang w:val="hu-HU"/>
-        </w:rPr>
-        <w:t>Firebase hozzáadása az Android projekthez:</w:t>
-      </w:r>
-    </w:p>
-    <w:p>
-      <w:pPr>
-        <w:rPr>
-          <w:lang w:val="hu-HU"/>
-        </w:rPr>
-      </w:pPr>
-      <w:r>
-        <w:rPr>
-          <w:lang w:val="hu-HU"/>
-        </w:rPr>
-        <w:t>Most, hogy elkészült az Android projektünk, ideje hozzáadni a Firebase</w:t>
-      </w:r>
+      <w:proofErr w:type="spellStart"/>
+      <w:r>
+        <w:rPr>
+          <w:lang w:val="hu-HU"/>
+        </w:rPr>
+        <w:t>Firebase</w:t>
+      </w:r>
+      <w:proofErr w:type="spellEnd"/>
+      <w:r>
+        <w:rPr>
+          <w:lang w:val="hu-HU"/>
+        </w:rPr>
+        <w:t xml:space="preserve"> hozzáadása az Android projekthez:</w:t>
+      </w:r>
+    </w:p>
+    <w:p>
+      <w:pPr>
+        <w:rPr>
+          <w:lang w:val="hu-HU"/>
+        </w:rPr>
+      </w:pPr>
+      <w:r>
+        <w:rPr>
+          <w:lang w:val="hu-HU"/>
+        </w:rPr>
+        <w:t xml:space="preserve">Most, hogy elkészült az Android projektünk, ideje hozzáadni a </w:t>
+      </w:r>
+      <w:proofErr w:type="spellStart"/>
+      <w:r>
+        <w:rPr>
+          <w:lang w:val="hu-HU"/>
+        </w:rPr>
+        <w:t>Firebase</w:t>
+      </w:r>
+      <w:proofErr w:type="spellEnd"/>
     </w:p>
     <w:p>
       <w:pPr>
@@ -952,7 +1200,21 @@
         <w:rPr>
           <w:lang w:val="hu-HU"/>
         </w:rPr>
-        <w:t>A Firebase projektünk weboldalán kattintsunk az „Android” ikonra</w:t>
+        <w:t xml:space="preserve">A </w:t>
+      </w:r>
+      <w:proofErr w:type="spellStart"/>
+      <w:r>
+        <w:rPr>
+          <w:lang w:val="hu-HU"/>
+        </w:rPr>
+        <w:t>Firebase</w:t>
+      </w:r>
+      <w:proofErr w:type="spellEnd"/>
+      <w:r>
+        <w:rPr>
+          <w:lang w:val="hu-HU"/>
+        </w:rPr>
+        <w:t xml:space="preserve"> projektünk weboldalán kattintsunk az „Android” ikonra</w:t>
       </w:r>
     </w:p>
     <w:p>
@@ -1040,7 +1302,21 @@
           <w:lang w:val="hu-HU"/>
         </w:rPr>
         <w:lastRenderedPageBreak/>
-        <w:t>A következő képernyőn adjuk meg a korábban beállított package nevet, illetve adjunk</w:t>
+        <w:t xml:space="preserve">A következő képernyőn adjuk meg a korábban beállított </w:t>
+      </w:r>
+      <w:proofErr w:type="spellStart"/>
+      <w:r>
+        <w:rPr>
+          <w:lang w:val="hu-HU"/>
+        </w:rPr>
+        <w:t>package</w:t>
+      </w:r>
+      <w:proofErr w:type="spellEnd"/>
+      <w:r>
+        <w:rPr>
+          <w:lang w:val="hu-HU"/>
+        </w:rPr>
+        <w:t xml:space="preserve"> nevet, illetve adjunk</w:t>
       </w:r>
       <w:r>
         <w:rPr>
@@ -1133,7 +1409,71 @@
         <w:rPr>
           <w:lang w:val="hu-HU"/>
         </w:rPr>
-        <w:t>A „Register app” gomb megnyomása után kattintsunk a „Download google-services.json” gombra. Ezután kövessük a gomb alatti utasításokat. Az Android Studioban projekt nézetre váltva mozgassuk a megfelelő helyre a letöltött fájlt.</w:t>
+        <w:t>A „</w:t>
+      </w:r>
+      <w:proofErr w:type="spellStart"/>
+      <w:r>
+        <w:rPr>
+          <w:lang w:val="hu-HU"/>
+        </w:rPr>
+        <w:t>Register</w:t>
+      </w:r>
+      <w:proofErr w:type="spellEnd"/>
+      <w:r>
+        <w:rPr>
+          <w:lang w:val="hu-HU"/>
+        </w:rPr>
+        <w:t xml:space="preserve"> app” gomb megnyomása után kattintsunk a „</w:t>
+      </w:r>
+      <w:proofErr w:type="spellStart"/>
+      <w:r>
+        <w:rPr>
+          <w:lang w:val="hu-HU"/>
+        </w:rPr>
+        <w:t>Download</w:t>
+      </w:r>
+      <w:proofErr w:type="spellEnd"/>
+      <w:r>
+        <w:rPr>
+          <w:lang w:val="hu-HU"/>
+        </w:rPr>
+        <w:t xml:space="preserve"> </w:t>
+      </w:r>
+      <w:proofErr w:type="spellStart"/>
+      <w:r>
+        <w:rPr>
+          <w:lang w:val="hu-HU"/>
+        </w:rPr>
+        <w:t>google-</w:t>
+      </w:r>
+      <w:proofErr w:type="gramStart"/>
+      <w:r>
+        <w:rPr>
+          <w:lang w:val="hu-HU"/>
+        </w:rPr>
+        <w:t>services.json</w:t>
+      </w:r>
+      <w:proofErr w:type="spellEnd"/>
+      <w:proofErr w:type="gramEnd"/>
+      <w:r>
+        <w:rPr>
+          <w:lang w:val="hu-HU"/>
+        </w:rPr>
+        <w:t xml:space="preserve">” gombra. Ezután kövessük a gomb alatti utasításokat. Az Android </w:t>
+      </w:r>
+      <w:proofErr w:type="spellStart"/>
+      <w:r>
+        <w:rPr>
+          <w:lang w:val="hu-HU"/>
+        </w:rPr>
+        <w:t>Studioban</w:t>
+      </w:r>
+      <w:proofErr w:type="spellEnd"/>
+      <w:r>
+        <w:rPr>
+          <w:lang w:val="hu-HU"/>
+        </w:rPr>
+        <w:t xml:space="preserve"> projekt nézetre váltva mozgassuk a megfelelő helyre a letöltött fájlt.</w:t>
       </w:r>
     </w:p>
     <w:p>
@@ -1290,8 +1630,23 @@
         <w:rPr>
           <w:lang w:val="hu-HU"/>
         </w:rPr>
-        <w:t xml:space="preserve">A „Next” gomb megnyomása után adjuk hozzá a projektszintű </w:t>
-      </w:r>
+        <w:t>A „</w:t>
+      </w:r>
+      <w:proofErr w:type="spellStart"/>
+      <w:r>
+        <w:rPr>
+          <w:lang w:val="hu-HU"/>
+        </w:rPr>
+        <w:t>Next</w:t>
+      </w:r>
+      <w:proofErr w:type="spellEnd"/>
+      <w:r>
+        <w:rPr>
+          <w:lang w:val="hu-HU"/>
+        </w:rPr>
+        <w:t xml:space="preserve">” gomb megnyomása után adjuk hozzá a projektszintű </w:t>
+      </w:r>
+      <w:proofErr w:type="spellStart"/>
       <w:r>
         <w:rPr>
           <w:b/>
@@ -1300,6 +1655,7 @@
         </w:rPr>
         <w:t>build.gradle.kts</w:t>
       </w:r>
+      <w:proofErr w:type="spellEnd"/>
       <w:r>
         <w:rPr>
           <w:b/>
@@ -1318,7 +1674,49 @@
         <w:rPr>
           <w:lang w:val="hu-HU"/>
         </w:rPr>
-        <w:t>. Ne felejtsük el megnyomni  a „Sync now” gombot.</w:t>
+        <w:t xml:space="preserve">. Ne felejtsük el </w:t>
+      </w:r>
+      <w:proofErr w:type="gramStart"/>
+      <w:r>
+        <w:rPr>
+          <w:lang w:val="hu-HU"/>
+        </w:rPr>
+        <w:t>megnyomni  a</w:t>
+      </w:r>
+      <w:proofErr w:type="gramEnd"/>
+      <w:r>
+        <w:rPr>
+          <w:lang w:val="hu-HU"/>
+        </w:rPr>
+        <w:t xml:space="preserve"> „</w:t>
+      </w:r>
+      <w:proofErr w:type="spellStart"/>
+      <w:r>
+        <w:rPr>
+          <w:lang w:val="hu-HU"/>
+        </w:rPr>
+        <w:t>Sync</w:t>
+      </w:r>
+      <w:proofErr w:type="spellEnd"/>
+      <w:r>
+        <w:rPr>
+          <w:lang w:val="hu-HU"/>
+        </w:rPr>
+        <w:t xml:space="preserve"> </w:t>
+      </w:r>
+      <w:proofErr w:type="spellStart"/>
+      <w:r>
+        <w:rPr>
+          <w:lang w:val="hu-HU"/>
+        </w:rPr>
+        <w:t>now</w:t>
+      </w:r>
+      <w:proofErr w:type="spellEnd"/>
+      <w:r>
+        <w:rPr>
+          <w:lang w:val="hu-HU"/>
+        </w:rPr>
+        <w:t>” gombot.</w:t>
       </w:r>
     </w:p>
     <w:p>
@@ -1403,6 +1801,7 @@
         </w:rPr>
         <w:t xml:space="preserve">Majd adjuk hozzá az app szintű </w:t>
       </w:r>
+      <w:proofErr w:type="spellStart"/>
       <w:r>
         <w:rPr>
           <w:b/>
@@ -1411,6 +1810,7 @@
         </w:rPr>
         <w:t>build.gradle.kts</w:t>
       </w:r>
+      <w:proofErr w:type="spellEnd"/>
       <w:r>
         <w:rPr>
           <w:b/>
@@ -1429,7 +1829,43 @@
         <w:rPr>
           <w:lang w:val="hu-HU"/>
         </w:rPr>
-        <w:t>. „Sync now”-t nyomjuk meg itt is</w:t>
+        <w:t>. „</w:t>
+      </w:r>
+      <w:proofErr w:type="spellStart"/>
+      <w:r>
+        <w:rPr>
+          <w:lang w:val="hu-HU"/>
+        </w:rPr>
+        <w:t>Sync</w:t>
+      </w:r>
+      <w:proofErr w:type="spellEnd"/>
+      <w:r>
+        <w:rPr>
+          <w:lang w:val="hu-HU"/>
+        </w:rPr>
+        <w:t xml:space="preserve"> </w:t>
+      </w:r>
+      <w:proofErr w:type="spellStart"/>
+      <w:proofErr w:type="gramStart"/>
+      <w:r>
+        <w:rPr>
+          <w:lang w:val="hu-HU"/>
+        </w:rPr>
+        <w:t>now</w:t>
+      </w:r>
+      <w:proofErr w:type="spellEnd"/>
+      <w:r>
+        <w:rPr>
+          <w:lang w:val="hu-HU"/>
+        </w:rPr>
+        <w:t>”-</w:t>
+      </w:r>
+      <w:proofErr w:type="gramEnd"/>
+      <w:r>
+        <w:rPr>
+          <w:lang w:val="hu-HU"/>
+        </w:rPr>
+        <w:t>t nyomjuk meg itt is</w:t>
       </w:r>
     </w:p>
     <w:p>
@@ -1521,7 +1957,51 @@
         <w:rPr>
           <w:lang w:val="hu-HU"/>
         </w:rPr>
-        <w:t>Itt a „dependencies”-hez adhatjuk hozzá az általunk használni kívánt library-ket.</w:t>
+        <w:t>Itt a „</w:t>
+      </w:r>
+      <w:proofErr w:type="spellStart"/>
+      <w:proofErr w:type="gramStart"/>
+      <w:r>
+        <w:rPr>
+          <w:lang w:val="hu-HU"/>
+        </w:rPr>
+        <w:t>dependencies</w:t>
+      </w:r>
+      <w:proofErr w:type="spellEnd"/>
+      <w:r>
+        <w:rPr>
+          <w:lang w:val="hu-HU"/>
+        </w:rPr>
+        <w:t>”-</w:t>
+      </w:r>
+      <w:proofErr w:type="spellStart"/>
+      <w:proofErr w:type="gramEnd"/>
+      <w:r>
+        <w:rPr>
+          <w:lang w:val="hu-HU"/>
+        </w:rPr>
+        <w:t>hez</w:t>
+      </w:r>
+      <w:proofErr w:type="spellEnd"/>
+      <w:r>
+        <w:rPr>
+          <w:lang w:val="hu-HU"/>
+        </w:rPr>
+        <w:t xml:space="preserve"> adhatjuk hozzá az általunk használni kívánt </w:t>
+      </w:r>
+      <w:proofErr w:type="spellStart"/>
+      <w:r>
+        <w:rPr>
+          <w:lang w:val="hu-HU"/>
+        </w:rPr>
+        <w:t>library</w:t>
+      </w:r>
+      <w:proofErr w:type="spellEnd"/>
+      <w:r>
+        <w:rPr>
+          <w:lang w:val="hu-HU"/>
+        </w:rPr>
+        <w:t>-ket.</w:t>
       </w:r>
     </w:p>
     <w:p>
@@ -1571,6 +2051,7 @@
           <w:lang w:val="hu-HU"/>
         </w:rPr>
       </w:pPr>
+      <w:proofErr w:type="spellStart"/>
       <w:r>
         <w:rPr>
           <w:sz w:val="32"/>
@@ -1579,6 +2060,7 @@
         </w:rPr>
         <w:t>Autentikáció</w:t>
       </w:r>
+      <w:proofErr w:type="spellEnd"/>
     </w:p>
     <w:p>
       <w:pPr>
@@ -1596,11 +2078,19 @@
           <w:lang w:val="hu-HU"/>
         </w:rPr>
       </w:pPr>
-      <w:r>
-        <w:rPr>
-          <w:lang w:val="hu-HU"/>
-        </w:rPr>
-        <w:t>Autentikációt a következő módon tudunk hozzáadni a projektünkhöz.</w:t>
+      <w:proofErr w:type="spellStart"/>
+      <w:r>
+        <w:rPr>
+          <w:lang w:val="hu-HU"/>
+        </w:rPr>
+        <w:t>Autentikációt</w:t>
+      </w:r>
+      <w:proofErr w:type="spellEnd"/>
+      <w:r>
+        <w:rPr>
+          <w:lang w:val="hu-HU"/>
+        </w:rPr>
+        <w:t xml:space="preserve"> a következő módon tudunk hozzáadni a projektünkhöz.</w:t>
       </w:r>
     </w:p>
     <w:p>
@@ -1618,7 +2108,49 @@
         <w:rPr>
           <w:lang w:val="hu-HU"/>
         </w:rPr>
-        <w:t>Az Android Studio-n belül a fejlécen kattintsunk a „Tools” menüpontra, majd válasszuk ki a Firebase opciót</w:t>
+        <w:t xml:space="preserve">Az Android </w:t>
+      </w:r>
+      <w:proofErr w:type="spellStart"/>
+      <w:r>
+        <w:rPr>
+          <w:lang w:val="hu-HU"/>
+        </w:rPr>
+        <w:t>Studio</w:t>
+      </w:r>
+      <w:proofErr w:type="spellEnd"/>
+      <w:r>
+        <w:rPr>
+          <w:lang w:val="hu-HU"/>
+        </w:rPr>
+        <w:t>-n belül a fejlécen kattintsunk a „</w:t>
+      </w:r>
+      <w:proofErr w:type="spellStart"/>
+      <w:r>
+        <w:rPr>
+          <w:lang w:val="hu-HU"/>
+        </w:rPr>
+        <w:t>Tools</w:t>
+      </w:r>
+      <w:proofErr w:type="spellEnd"/>
+      <w:r>
+        <w:rPr>
+          <w:lang w:val="hu-HU"/>
+        </w:rPr>
+        <w:t xml:space="preserve">” menüpontra, majd válasszuk ki a </w:t>
+      </w:r>
+      <w:proofErr w:type="spellStart"/>
+      <w:r>
+        <w:rPr>
+          <w:lang w:val="hu-HU"/>
+        </w:rPr>
+        <w:t>Firebase</w:t>
+      </w:r>
+      <w:proofErr w:type="spellEnd"/>
+      <w:r>
+        <w:rPr>
+          <w:lang w:val="hu-HU"/>
+        </w:rPr>
+        <w:t xml:space="preserve"> opciót</w:t>
       </w:r>
     </w:p>
     <w:p>
@@ -1706,7 +2238,91 @@
         <w:rPr>
           <w:lang w:val="hu-HU"/>
         </w:rPr>
-        <w:t>A jobb oldalt megnyílt ablakban válasszuk az „Authentication” és azon belül az „Authenticate using a custom authentication system” menüpontot.</w:t>
+        <w:t>A jobb oldalt megnyílt ablakban válasszuk az „</w:t>
+      </w:r>
+      <w:proofErr w:type="spellStart"/>
+      <w:r>
+        <w:rPr>
+          <w:lang w:val="hu-HU"/>
+        </w:rPr>
+        <w:t>Authentication</w:t>
+      </w:r>
+      <w:proofErr w:type="spellEnd"/>
+      <w:r>
+        <w:rPr>
+          <w:lang w:val="hu-HU"/>
+        </w:rPr>
+        <w:t>” és azon belül az „</w:t>
+      </w:r>
+      <w:proofErr w:type="spellStart"/>
+      <w:r>
+        <w:rPr>
+          <w:lang w:val="hu-HU"/>
+        </w:rPr>
+        <w:t>Authenticate</w:t>
+      </w:r>
+      <w:proofErr w:type="spellEnd"/>
+      <w:r>
+        <w:rPr>
+          <w:lang w:val="hu-HU"/>
+        </w:rPr>
+        <w:t xml:space="preserve"> </w:t>
+      </w:r>
+      <w:proofErr w:type="spellStart"/>
+      <w:r>
+        <w:rPr>
+          <w:lang w:val="hu-HU"/>
+        </w:rPr>
+        <w:t>using</w:t>
+      </w:r>
+      <w:proofErr w:type="spellEnd"/>
+      <w:r>
+        <w:rPr>
+          <w:lang w:val="hu-HU"/>
+        </w:rPr>
+        <w:t xml:space="preserve"> a </w:t>
+      </w:r>
+      <w:proofErr w:type="spellStart"/>
+      <w:r>
+        <w:rPr>
+          <w:lang w:val="hu-HU"/>
+        </w:rPr>
+        <w:t>custom</w:t>
+      </w:r>
+      <w:proofErr w:type="spellEnd"/>
+      <w:r>
+        <w:rPr>
+          <w:lang w:val="hu-HU"/>
+        </w:rPr>
+        <w:t xml:space="preserve"> </w:t>
+      </w:r>
+      <w:proofErr w:type="spellStart"/>
+      <w:r>
+        <w:rPr>
+          <w:lang w:val="hu-HU"/>
+        </w:rPr>
+        <w:t>authentication</w:t>
+      </w:r>
+      <w:proofErr w:type="spellEnd"/>
+      <w:r>
+        <w:rPr>
+          <w:lang w:val="hu-HU"/>
+        </w:rPr>
+        <w:t xml:space="preserve"> </w:t>
+      </w:r>
+      <w:proofErr w:type="spellStart"/>
+      <w:r>
+        <w:rPr>
+          <w:lang w:val="hu-HU"/>
+        </w:rPr>
+        <w:t>system</w:t>
+      </w:r>
+      <w:proofErr w:type="spellEnd"/>
+      <w:r>
+        <w:rPr>
+          <w:lang w:val="hu-HU"/>
+        </w:rPr>
+        <w:t>” menüpontot.</w:t>
       </w:r>
     </w:p>
     <w:p>
@@ -1786,7 +2402,63 @@
           <w:lang w:val="hu-HU"/>
         </w:rPr>
         <w:lastRenderedPageBreak/>
-        <w:t>A következő képernyőn válasszuk az „Add Firebase Authetication SDK to your app” menüpontot. A felugró ablakban fogadjuk el a változásokat.</w:t>
+        <w:t xml:space="preserve">A következő képernyőn válasszuk az „Add </w:t>
+      </w:r>
+      <w:proofErr w:type="spellStart"/>
+      <w:r>
+        <w:rPr>
+          <w:lang w:val="hu-HU"/>
+        </w:rPr>
+        <w:t>Firebase</w:t>
+      </w:r>
+      <w:proofErr w:type="spellEnd"/>
+      <w:r>
+        <w:rPr>
+          <w:lang w:val="hu-HU"/>
+        </w:rPr>
+        <w:t xml:space="preserve"> </w:t>
+      </w:r>
+      <w:proofErr w:type="spellStart"/>
+      <w:r>
+        <w:rPr>
+          <w:lang w:val="hu-HU"/>
+        </w:rPr>
+        <w:t>Authetication</w:t>
+      </w:r>
+      <w:proofErr w:type="spellEnd"/>
+      <w:r>
+        <w:rPr>
+          <w:lang w:val="hu-HU"/>
+        </w:rPr>
+        <w:t xml:space="preserve"> SDK </w:t>
+      </w:r>
+      <w:proofErr w:type="spellStart"/>
+      <w:r>
+        <w:rPr>
+          <w:lang w:val="hu-HU"/>
+        </w:rPr>
+        <w:t>to</w:t>
+      </w:r>
+      <w:proofErr w:type="spellEnd"/>
+      <w:r>
+        <w:rPr>
+          <w:lang w:val="hu-HU"/>
+        </w:rPr>
+        <w:t xml:space="preserve"> </w:t>
+      </w:r>
+      <w:proofErr w:type="spellStart"/>
+      <w:r>
+        <w:rPr>
+          <w:lang w:val="hu-HU"/>
+        </w:rPr>
+        <w:t>your</w:t>
+      </w:r>
+      <w:proofErr w:type="spellEnd"/>
+      <w:r>
+        <w:rPr>
+          <w:lang w:val="hu-HU"/>
+        </w:rPr>
+        <w:t xml:space="preserve"> app” menüpontot. A felugró ablakban fogadjuk el a változásokat.</w:t>
       </w:r>
     </w:p>
     <w:p>
@@ -1804,7 +2476,7 @@
           <wp:inline distT="0" distB="0" distL="0" distR="0" wp14:anchorId="595BB203" wp14:editId="067136CC">
             <wp:extent cx="5731510" cy="4067810"/>
             <wp:effectExtent l="0" t="0" r="2540" b="8890"/>
-            <wp:docPr id="1324143417" name="Picture 4"/>
+            <wp:docPr id="1324143417" name="Picture 4" descr="A screenshot of a custom authentication system&#10;&#10;Description automatically generated"/>
             <wp:cNvGraphicFramePr>
               <a:graphicFrameLocks xmlns:a="http://schemas.openxmlformats.org/drawingml/2006/main" noChangeAspect="1"/>
             </wp:cNvGraphicFramePr>
@@ -1812,7 +2484,7 @@
               <a:graphicData uri="http://schemas.openxmlformats.org/drawingml/2006/picture">
                 <pic:pic xmlns:pic="http://schemas.openxmlformats.org/drawingml/2006/picture">
                   <pic:nvPicPr>
-                    <pic:cNvPr id="0" name="Picture 10"/>
+                    <pic:cNvPr id="1324143417" name="Picture 4" descr="A screenshot of a custom authentication system&#10;&#10;Description automatically generated"/>
                     <pic:cNvPicPr>
                       <a:picLocks noChangeAspect="1" noChangeArrowheads="1"/>
                     </pic:cNvPicPr>
@@ -1850,8 +2522,338 @@
         </w:drawing>
       </w:r>
     </w:p>
+    <w:p>
+      <w:pPr>
+        <w:pStyle w:val="ListParagraph"/>
+        <w:rPr>
+          <w:lang w:val="hu-HU"/>
+        </w:rPr>
+      </w:pPr>
+    </w:p>
+    <w:p>
+      <w:pPr>
+        <w:pStyle w:val="ListParagraph"/>
+        <w:numPr>
+          <w:ilvl w:val="0"/>
+          <w:numId w:val="6"/>
+        </w:numPr>
+        <w:rPr>
+          <w:lang w:val="hu-HU"/>
+        </w:rPr>
+      </w:pPr>
+      <w:r>
+        <w:rPr>
+          <w:lang w:val="hu-HU"/>
+        </w:rPr>
+        <w:t xml:space="preserve">Ezután engedélyeznünk kell az </w:t>
+      </w:r>
+      <w:proofErr w:type="spellStart"/>
+      <w:r>
+        <w:rPr>
+          <w:lang w:val="hu-HU"/>
+        </w:rPr>
+        <w:t>autentikációt</w:t>
+      </w:r>
+      <w:proofErr w:type="spellEnd"/>
+      <w:r>
+        <w:rPr>
+          <w:lang w:val="hu-HU"/>
+        </w:rPr>
+        <w:t xml:space="preserve"> a </w:t>
+      </w:r>
+      <w:proofErr w:type="spellStart"/>
+      <w:r>
+        <w:rPr>
+          <w:lang w:val="hu-HU"/>
+        </w:rPr>
+        <w:t>Firebase</w:t>
+      </w:r>
+      <w:proofErr w:type="spellEnd"/>
+      <w:r>
+        <w:rPr>
+          <w:lang w:val="hu-HU"/>
+        </w:rPr>
+        <w:t xml:space="preserve"> projektünkben</w:t>
+      </w:r>
+      <w:r>
+        <w:rPr>
+          <w:lang w:val="hu-HU"/>
+        </w:rPr>
+        <w:t xml:space="preserve"> a következőképpen</w:t>
+      </w:r>
+    </w:p>
+    <w:p>
+      <w:pPr>
+        <w:pStyle w:val="ListParagraph"/>
+        <w:rPr>
+          <w:lang w:val="hu-HU"/>
+        </w:rPr>
+      </w:pPr>
+      <w:r>
+        <w:rPr>
+          <w:noProof/>
+        </w:rPr>
+        <w:drawing>
+          <wp:inline distT="0" distB="0" distL="0" distR="0" wp14:anchorId="4724105E" wp14:editId="5E78FCDB">
+            <wp:extent cx="5731510" cy="2847975"/>
+            <wp:effectExtent l="0" t="0" r="2540" b="9525"/>
+            <wp:docPr id="304783861" name="Picture 5" descr="A screenshot of a computer&#10;&#10;Description automatically generated"/>
+            <wp:cNvGraphicFramePr>
+              <a:graphicFrameLocks xmlns:a="http://schemas.openxmlformats.org/drawingml/2006/main" noChangeAspect="1"/>
+            </wp:cNvGraphicFramePr>
+            <a:graphic xmlns:a="http://schemas.openxmlformats.org/drawingml/2006/main">
+              <a:graphicData uri="http://schemas.openxmlformats.org/drawingml/2006/picture">
+                <pic:pic xmlns:pic="http://schemas.openxmlformats.org/drawingml/2006/picture">
+                  <pic:nvPicPr>
+                    <pic:cNvPr id="304783861" name="Picture 5" descr="A screenshot of a computer&#10;&#10;Description automatically generated"/>
+                    <pic:cNvPicPr>
+                      <a:picLocks noChangeAspect="1" noChangeArrowheads="1"/>
+                    </pic:cNvPicPr>
+                  </pic:nvPicPr>
+                  <pic:blipFill>
+                    <a:blip r:embed="rId25" cstate="print">
+                      <a:extLst>
+                        <a:ext uri="{28A0092B-C50C-407E-A947-70E740481C1C}">
+                          <a14:useLocalDpi xmlns:a14="http://schemas.microsoft.com/office/drawing/2010/main" val="0"/>
+                        </a:ext>
+                      </a:extLst>
+                    </a:blip>
+                    <a:srcRect/>
+                    <a:stretch>
+                      <a:fillRect/>
+                    </a:stretch>
+                  </pic:blipFill>
+                  <pic:spPr bwMode="auto">
+                    <a:xfrm>
+                      <a:off x="0" y="0"/>
+                      <a:ext cx="5731510" cy="2847975"/>
+                    </a:xfrm>
+                    <a:prstGeom prst="rect">
+                      <a:avLst/>
+                    </a:prstGeom>
+                    <a:noFill/>
+                    <a:ln>
+                      <a:noFill/>
+                    </a:ln>
+                  </pic:spPr>
+                </pic:pic>
+              </a:graphicData>
+            </a:graphic>
+          </wp:inline>
+        </w:drawing>
+      </w:r>
+    </w:p>
+    <w:p>
+      <w:pPr>
+        <w:pStyle w:val="ListParagraph"/>
+        <w:rPr>
+          <w:lang w:val="hu-HU"/>
+        </w:rPr>
+      </w:pPr>
+    </w:p>
+    <w:p>
+      <w:pPr>
+        <w:pStyle w:val="ListParagraph"/>
+        <w:rPr>
+          <w:lang w:val="hu-HU"/>
+        </w:rPr>
+      </w:pPr>
+      <w:r>
+        <w:rPr>
+          <w:noProof/>
+        </w:rPr>
+        <w:lastRenderedPageBreak/>
+        <w:drawing>
+          <wp:inline distT="0" distB="0" distL="0" distR="0" wp14:anchorId="19A76974" wp14:editId="477B40FD">
+            <wp:extent cx="5731510" cy="2849245"/>
+            <wp:effectExtent l="0" t="0" r="2540" b="8255"/>
+            <wp:docPr id="1076389052" name="Picture 6" descr="A screenshot of a computer&#10;&#10;Description automatically generated"/>
+            <wp:cNvGraphicFramePr>
+              <a:graphicFrameLocks xmlns:a="http://schemas.openxmlformats.org/drawingml/2006/main" noChangeAspect="1"/>
+            </wp:cNvGraphicFramePr>
+            <a:graphic xmlns:a="http://schemas.openxmlformats.org/drawingml/2006/main">
+              <a:graphicData uri="http://schemas.openxmlformats.org/drawingml/2006/picture">
+                <pic:pic xmlns:pic="http://schemas.openxmlformats.org/drawingml/2006/picture">
+                  <pic:nvPicPr>
+                    <pic:cNvPr id="1076389052" name="Picture 6" descr="A screenshot of a computer&#10;&#10;Description automatically generated"/>
+                    <pic:cNvPicPr>
+                      <a:picLocks noChangeAspect="1" noChangeArrowheads="1"/>
+                    </pic:cNvPicPr>
+                  </pic:nvPicPr>
+                  <pic:blipFill>
+                    <a:blip r:embed="rId26" cstate="print">
+                      <a:extLst>
+                        <a:ext uri="{28A0092B-C50C-407E-A947-70E740481C1C}">
+                          <a14:useLocalDpi xmlns:a14="http://schemas.microsoft.com/office/drawing/2010/main" val="0"/>
+                        </a:ext>
+                      </a:extLst>
+                    </a:blip>
+                    <a:srcRect/>
+                    <a:stretch>
+                      <a:fillRect/>
+                    </a:stretch>
+                  </pic:blipFill>
+                  <pic:spPr bwMode="auto">
+                    <a:xfrm>
+                      <a:off x="0" y="0"/>
+                      <a:ext cx="5731510" cy="2849245"/>
+                    </a:xfrm>
+                    <a:prstGeom prst="rect">
+                      <a:avLst/>
+                    </a:prstGeom>
+                    <a:noFill/>
+                    <a:ln>
+                      <a:noFill/>
+                    </a:ln>
+                  </pic:spPr>
+                </pic:pic>
+              </a:graphicData>
+            </a:graphic>
+          </wp:inline>
+        </w:drawing>
+      </w:r>
+    </w:p>
+    <w:p>
+      <w:pPr>
+        <w:pStyle w:val="ListParagraph"/>
+        <w:rPr>
+          <w:lang w:val="hu-HU"/>
+        </w:rPr>
+      </w:pPr>
+    </w:p>
+    <w:p>
+      <w:pPr>
+        <w:pStyle w:val="ListParagraph"/>
+        <w:rPr>
+          <w:lang w:val="hu-HU"/>
+        </w:rPr>
+      </w:pPr>
+      <w:r>
+        <w:rPr>
+          <w:noProof/>
+        </w:rPr>
+        <w:drawing>
+          <wp:inline distT="0" distB="0" distL="0" distR="0" wp14:anchorId="6CAA8E5A" wp14:editId="24E3853D">
+            <wp:extent cx="5731510" cy="2838450"/>
+            <wp:effectExtent l="0" t="0" r="2540" b="0"/>
+            <wp:docPr id="1506187385" name="Picture 7" descr="A screenshot of a computer&#10;&#10;Description automatically generated"/>
+            <wp:cNvGraphicFramePr>
+              <a:graphicFrameLocks xmlns:a="http://schemas.openxmlformats.org/drawingml/2006/main" noChangeAspect="1"/>
+            </wp:cNvGraphicFramePr>
+            <a:graphic xmlns:a="http://schemas.openxmlformats.org/drawingml/2006/main">
+              <a:graphicData uri="http://schemas.openxmlformats.org/drawingml/2006/picture">
+                <pic:pic xmlns:pic="http://schemas.openxmlformats.org/drawingml/2006/picture">
+                  <pic:nvPicPr>
+                    <pic:cNvPr id="1506187385" name="Picture 7" descr="A screenshot of a computer&#10;&#10;Description automatically generated"/>
+                    <pic:cNvPicPr>
+                      <a:picLocks noChangeAspect="1" noChangeArrowheads="1"/>
+                    </pic:cNvPicPr>
+                  </pic:nvPicPr>
+                  <pic:blipFill>
+                    <a:blip r:embed="rId27" cstate="print">
+                      <a:extLst>
+                        <a:ext uri="{28A0092B-C50C-407E-A947-70E740481C1C}">
+                          <a14:useLocalDpi xmlns:a14="http://schemas.microsoft.com/office/drawing/2010/main" val="0"/>
+                        </a:ext>
+                      </a:extLst>
+                    </a:blip>
+                    <a:srcRect/>
+                    <a:stretch>
+                      <a:fillRect/>
+                    </a:stretch>
+                  </pic:blipFill>
+                  <pic:spPr bwMode="auto">
+                    <a:xfrm>
+                      <a:off x="0" y="0"/>
+                      <a:ext cx="5731510" cy="2838450"/>
+                    </a:xfrm>
+                    <a:prstGeom prst="rect">
+                      <a:avLst/>
+                    </a:prstGeom>
+                    <a:noFill/>
+                    <a:ln>
+                      <a:noFill/>
+                    </a:ln>
+                  </pic:spPr>
+                </pic:pic>
+              </a:graphicData>
+            </a:graphic>
+          </wp:inline>
+        </w:drawing>
+      </w:r>
+    </w:p>
+    <w:p>
+      <w:pPr>
+        <w:pStyle w:val="ListParagraph"/>
+        <w:rPr>
+          <w:lang w:val="hu-HU"/>
+        </w:rPr>
+      </w:pPr>
+    </w:p>
+    <w:p>
+      <w:pPr>
+        <w:pStyle w:val="ListParagraph"/>
+        <w:rPr>
+          <w:lang w:val="hu-HU"/>
+        </w:rPr>
+      </w:pPr>
+      <w:r>
+        <w:rPr>
+          <w:noProof/>
+        </w:rPr>
+        <w:lastRenderedPageBreak/>
+        <w:drawing>
+          <wp:inline distT="0" distB="0" distL="0" distR="0" wp14:anchorId="69A6E0C9" wp14:editId="3C47ADCE">
+            <wp:extent cx="5731510" cy="2832735"/>
+            <wp:effectExtent l="0" t="0" r="2540" b="5715"/>
+            <wp:docPr id="949084929" name="Picture 8" descr="A screenshot of a computer&#10;&#10;Description automatically generated"/>
+            <wp:cNvGraphicFramePr>
+              <a:graphicFrameLocks xmlns:a="http://schemas.openxmlformats.org/drawingml/2006/main" noChangeAspect="1"/>
+            </wp:cNvGraphicFramePr>
+            <a:graphic xmlns:a="http://schemas.openxmlformats.org/drawingml/2006/main">
+              <a:graphicData uri="http://schemas.openxmlformats.org/drawingml/2006/picture">
+                <pic:pic xmlns:pic="http://schemas.openxmlformats.org/drawingml/2006/picture">
+                  <pic:nvPicPr>
+                    <pic:cNvPr id="949084929" name="Picture 8" descr="A screenshot of a computer&#10;&#10;Description automatically generated"/>
+                    <pic:cNvPicPr>
+                      <a:picLocks noChangeAspect="1" noChangeArrowheads="1"/>
+                    </pic:cNvPicPr>
+                  </pic:nvPicPr>
+                  <pic:blipFill>
+                    <a:blip r:embed="rId28" cstate="print">
+                      <a:extLst>
+                        <a:ext uri="{28A0092B-C50C-407E-A947-70E740481C1C}">
+                          <a14:useLocalDpi xmlns:a14="http://schemas.microsoft.com/office/drawing/2010/main" val="0"/>
+                        </a:ext>
+                      </a:extLst>
+                    </a:blip>
+                    <a:srcRect/>
+                    <a:stretch>
+                      <a:fillRect/>
+                    </a:stretch>
+                  </pic:blipFill>
+                  <pic:spPr bwMode="auto">
+                    <a:xfrm>
+                      <a:off x="0" y="0"/>
+                      <a:ext cx="5731510" cy="2832735"/>
+                    </a:xfrm>
+                    <a:prstGeom prst="rect">
+                      <a:avLst/>
+                    </a:prstGeom>
+                    <a:noFill/>
+                    <a:ln>
+                      <a:noFill/>
+                    </a:ln>
+                  </pic:spPr>
+                </pic:pic>
+              </a:graphicData>
+            </a:graphic>
+          </wp:inline>
+        </w:drawing>
+      </w:r>
+    </w:p>
     <w:sectPr>
-      <w:headerReference w:type="default" r:id="rId25"/>
+      <w:headerReference w:type="default" r:id="rId29"/>
       <w:pgSz w:w="11906" w:h="16838"/>
       <w:pgMar w:top="1440" w:right="1440" w:bottom="1440" w:left="1440" w:header="708" w:footer="708" w:gutter="0"/>
       <w:cols w:space="708"/>

</xml_diff>